<commit_message>
rettet sponsorer og medlemmer
</commit_message>
<xml_diff>
--- a/P2 start/Interessenterne sponsorer og medlemmer.docx
+++ b/P2 start/Interessenterne sponsorer og medlemmer.docx
@@ -58,7 +58,7 @@
           <w:lang w:val="da-DK"/>
         </w:rPr>
         <w:br/>
-        <w:t>Medlemmerne er en væsentlig interessent i dette projekt, da de er grunden til at danne en forening [1]. En forening består af en bestyrelse, og foreningens medlemmer, hvor medlemmerne er grunden til at lave et stykke software, alle administrative opgaver, alle kommunikative opgaver og lignende bunder alt sammen ud i, at foreningens medlemmer skal verificeres, dokumenteres eller håndteres.</w:t>
+        <w:t>Medlemmerne er en væsentlig interessent i dette projekt, da de er grunden til at danne en forening [1]. En forening består af en bestyrelse og foreningens medlemmer, hvor alle administrative og kommunikative opgaver i en forening indebærer verificering, dokumentering og håndtering af foreningens medlemmer. Her kan et stykke software der varetager disse opgaver være interessant for medlemmer og bestyrelse.</w:t>
       </w:r>
       <w:r>
         <w:rPr>
@@ -97,91 +97,125 @@
           <w:lang w:val="da-DK"/>
         </w:rPr>
         <w:br/>
+        <w:t>Data-indsamling:</w:t>
+      </w:r>
+      <w:r>
+        <w:rPr>
+          <w:rFonts w:ascii="Times New Roman" w:eastAsia="Times New Roman" w:hAnsi="Times New Roman" w:cs="Times New Roman"/>
+          <w:sz w:val="24"/>
+          <w:szCs w:val="24"/>
+          <w:lang w:val="da-DK"/>
+        </w:rPr>
+        <w:br/>
+        <w:t>For sponsorer kunne vi tage fat i en lokal forening, og interviewe deres sponsorers talsmænd. Af disse kunne f.eks. Aalborg Changs sponsorer nævnes: Spar Nord, SPORTMASTER, Peugeot Aalborg, Sigurd Müller, DANALGIN og flere.[2]</w:t>
+      </w:r>
+      <w:r>
+        <w:rPr>
+          <w:rFonts w:ascii="Times New Roman" w:eastAsia="Times New Roman" w:hAnsi="Times New Roman" w:cs="Times New Roman"/>
+          <w:sz w:val="24"/>
+          <w:szCs w:val="24"/>
+          <w:lang w:val="da-DK"/>
+        </w:rPr>
+        <w:br/>
+        <w:t>Disse skal kun interviewes hvis løsningen skal være et værktøj mellem foreninger og sponsoerer. I dette tilfælde kunne emner vi undersøgte være: Hvordan kommunikerer foreninger og sponsorer sammen i dag? Hvad indebærer samarbejdet? Hvilke administrative opgaver forbindes med dette samarbejde? Hvilke svagheder findes ved samarbejdet, som kan løses med software?</w:t>
+      </w:r>
+    </w:p>
+    <w:p>
+      <w:pPr>
+        <w:spacing w:after="0" w:line="240" w:lineRule="auto"/>
+        <w:rPr>
+          <w:rFonts w:ascii="Times New Roman" w:eastAsia="Times New Roman" w:hAnsi="Times New Roman" w:cs="Times New Roman"/>
+          <w:sz w:val="24"/>
+          <w:szCs w:val="24"/>
+          <w:lang w:val="da-DK"/>
+        </w:rPr>
+      </w:pPr>
+      <w:r>
+        <w:rPr>
+          <w:rFonts w:ascii="Times New Roman" w:eastAsia="Times New Roman" w:hAnsi="Times New Roman" w:cs="Times New Roman"/>
+          <w:sz w:val="24"/>
+          <w:szCs w:val="24"/>
+          <w:lang w:val="da-DK"/>
+        </w:rPr>
+        <w:br/>
+        <w:t>Kilder for medlemmer er blot at tage fat i en eller flere foreninger, og sende et (veltænkt og veludført) spørgeskema ud, som vi eventuelt kan tage med til en træningsgang i et par sportsklubber. Her skal vi tage fat i problemstillinger om booking, medlemskab, kontigentbetaling, hjemmesider, administrative opgaver som indkluderer medlemmer. Her kan spørgsmålene variere meget, alt efter hvad vi helst vil spørge dem om</w:t>
+      </w:r>
+      <w:bookmarkStart w:id="0" w:name="_GoBack"/>
+      <w:bookmarkEnd w:id="0"/>
+      <w:r>
+        <w:rPr>
+          <w:rFonts w:ascii="Times New Roman" w:eastAsia="Times New Roman" w:hAnsi="Times New Roman" w:cs="Times New Roman"/>
+          <w:sz w:val="24"/>
+          <w:szCs w:val="24"/>
+          <w:lang w:val="da-DK"/>
+        </w:rPr>
+        <w:t>.</w:t>
+      </w:r>
+    </w:p>
+    <w:p>
+      <w:pPr>
+        <w:rPr>
+          <w:lang w:val="da-DK"/>
+        </w:rPr>
+      </w:pPr>
+    </w:p>
+    <w:p>
+      <w:pPr>
+        <w:rPr>
+          <w:lang w:val="da-DK"/>
+        </w:rPr>
+      </w:pPr>
+      <w:r>
+        <w:rPr>
+          <w:rFonts w:ascii="Times New Roman" w:eastAsia="Times New Roman" w:hAnsi="Times New Roman" w:cs="Times New Roman"/>
+          <w:sz w:val="24"/>
+          <w:szCs w:val="24"/>
+          <w:lang w:val="da-DK"/>
+        </w:rPr>
         <w:t xml:space="preserve">[1] </w:t>
       </w:r>
       <w:hyperlink r:id="rId5" w:tgtFrame="_blank" w:history="1">
         <w:r>
           <w:rPr>
+            <w:rStyle w:val="Hyperlink"/>
             <w:rFonts w:ascii="Times New Roman" w:eastAsia="Times New Roman" w:hAnsi="Times New Roman" w:cs="Times New Roman"/>
-            <w:color w:val="0000FF"/>
             <w:sz w:val="24"/>
             <w:szCs w:val="24"/>
-            <w:u w:val="single"/>
             <w:lang w:val="da-DK"/>
           </w:rPr>
           <w:t>https://www.borger.dk/Sider/Foreninger.aspx</w:t>
         </w:r>
       </w:hyperlink>
-      <w:r>
-        <w:rPr>
-          <w:rFonts w:ascii="Times New Roman" w:eastAsia="Times New Roman" w:hAnsi="Times New Roman" w:cs="Times New Roman"/>
-          <w:sz w:val="24"/>
-          <w:szCs w:val="24"/>
-          <w:lang w:val="da-DK"/>
-        </w:rPr>
-        <w:br/>
-      </w:r>
-      <w:r>
-        <w:rPr>
-          <w:rFonts w:ascii="Times New Roman" w:eastAsia="Times New Roman" w:hAnsi="Times New Roman" w:cs="Times New Roman"/>
-          <w:sz w:val="24"/>
-          <w:szCs w:val="24"/>
-          <w:lang w:val="da-DK"/>
-        </w:rPr>
-        <w:br/>
-        <w:t>Data-indsamling:</w:t>
-      </w:r>
-      <w:r>
-        <w:rPr>
-          <w:rFonts w:ascii="Times New Roman" w:eastAsia="Times New Roman" w:hAnsi="Times New Roman" w:cs="Times New Roman"/>
-          <w:sz w:val="24"/>
-          <w:szCs w:val="24"/>
-          <w:lang w:val="da-DK"/>
-        </w:rPr>
-        <w:br/>
-        <w:t>For sponsorer kunne vi tage fat i en lokal forening, og interviewe deres sponsorers talsmænd. Af disse kunne f.eks. Aalborg Changs sponsorer nævnes: Spar Nord, SPORTMASTER, Peugeot Aalborg, Sigurd Müller, DANALGIN og flere.</w:t>
-      </w:r>
-      <w:r>
-        <w:rPr>
-          <w:rFonts w:ascii="Times New Roman" w:eastAsia="Times New Roman" w:hAnsi="Times New Roman" w:cs="Times New Roman"/>
-          <w:sz w:val="24"/>
-          <w:szCs w:val="24"/>
-          <w:lang w:val="da-DK"/>
-        </w:rPr>
-        <w:br/>
-        <w:t>Disse skal kun interviewes hvis løsningen skal være et værktøj mellem foreninger og sponsoerer. I dette tilfælde kunne emner vi undersøgte være: Hvordan kommunikerer foreninger og sponsorer sammen i dag? Hvad indebærer samarbejdet? Hvilke administrative opgaver forbindes med dette samarbejde? Hvilke svagheder findes ved samarbejdet, som kan løses med software?</w:t>
-      </w:r>
     </w:p>
     <w:p>
       <w:pPr>
-        <w:spacing w:after="0" w:line="240" w:lineRule="auto"/>
-        <w:rPr>
-          <w:rFonts w:ascii="Times New Roman" w:eastAsia="Times New Roman" w:hAnsi="Times New Roman" w:cs="Times New Roman"/>
-          <w:sz w:val="24"/>
-          <w:szCs w:val="24"/>
+        <w:rPr>
           <w:lang w:val="da-DK"/>
         </w:rPr>
       </w:pPr>
-      <w:bookmarkStart w:id="0" w:name="_GoBack"/>
-      <w:bookmarkEnd w:id="0"/>
-      <w:r>
-        <w:rPr>
-          <w:rFonts w:ascii="Times New Roman" w:eastAsia="Times New Roman" w:hAnsi="Times New Roman" w:cs="Times New Roman"/>
-          <w:sz w:val="24"/>
-          <w:szCs w:val="24"/>
-          <w:lang w:val="da-DK"/>
-        </w:rPr>
-        <w:br/>
-        <w:t>Kilder for medlemmer er blot at tage fat i en eller flere foreninger, og sende et (veltænkt og veludført) spørgeskema ud, som vi eventuelt kan tage med til en træningsgang i et par sportsklubber. Her skal vi tage fat i problemstillinger om booking, medlemskab, kontigentbetaling, hjemmesider, administrative opgaver som indkluderer medlemmer. Her kan spørgsmålene variere meget, alt efter hvad vi helst vil spørge dem om.</w:t>
+      <w:r>
+        <w:rPr>
+          <w:lang w:val="da-DK"/>
+        </w:rPr>
+        <w:t xml:space="preserve">[2] </w:t>
+      </w:r>
+      <w:hyperlink r:id="rId6" w:history="1">
+        <w:r>
+          <w:rPr>
+            <w:rStyle w:val="Hyperlink"/>
+            <w:lang w:val="da-DK"/>
+          </w:rPr>
+          <w:t>http://www.aalborgchang.dk/</w:t>
+        </w:r>
+      </w:hyperlink>
+      <w:r>
+        <w:rPr>
+          <w:lang w:val="da-DK"/>
+        </w:rPr>
+        <w:t xml:space="preserve"> </w:t>
       </w:r>
     </w:p>
-    <w:p>
-      <w:pPr>
-        <w:rPr>
-          <w:lang w:val="da-DK"/>
-        </w:rPr>
-      </w:pPr>
-    </w:p>
+    <w:p/>
     <w:sectPr>
       <w:pgSz w:w="12240" w:h="15840"/>
       <w:pgMar w:top="1440" w:right="1440" w:bottom="1440" w:left="1440" w:header="720" w:footer="720" w:gutter="0"/>
@@ -351,6 +385,7 @@
   <w:style w:type="paragraph" w:default="1" w:styleId="Normal">
     <w:name w:val="Normal"/>
     <w:qFormat/>
+    <w:rsid w:val="00740D80"/>
   </w:style>
   <w:style w:type="character" w:default="1" w:styleId="DefaultParagraphFont">
     <w:name w:val="Default Paragraph Font"/>
@@ -394,6 +429,76 @@
     <w:rPr>
       <w:color w:val="0000FF"/>
       <w:u w:val="single"/>
+    </w:rPr>
+  </w:style>
+  <w:style w:type="paragraph" w:styleId="CommentText">
+    <w:name w:val="annotation text"/>
+    <w:basedOn w:val="Normal"/>
+    <w:link w:val="CommentTextChar"/>
+    <w:uiPriority w:val="99"/>
+    <w:semiHidden/>
+    <w:unhideWhenUsed/>
+    <w:rsid w:val="00740D80"/>
+    <w:pPr>
+      <w:spacing w:line="240" w:lineRule="auto"/>
+    </w:pPr>
+    <w:rPr>
+      <w:sz w:val="20"/>
+      <w:szCs w:val="20"/>
+    </w:rPr>
+  </w:style>
+  <w:style w:type="character" w:customStyle="1" w:styleId="CommentTextChar">
+    <w:name w:val="Comment Text Char"/>
+    <w:basedOn w:val="DefaultParagraphFont"/>
+    <w:link w:val="CommentText"/>
+    <w:uiPriority w:val="99"/>
+    <w:semiHidden/>
+    <w:rsid w:val="00740D80"/>
+    <w:rPr>
+      <w:sz w:val="20"/>
+      <w:szCs w:val="20"/>
+    </w:rPr>
+  </w:style>
+  <w:style w:type="character" w:styleId="CommentReference">
+    <w:name w:val="annotation reference"/>
+    <w:basedOn w:val="DefaultParagraphFont"/>
+    <w:uiPriority w:val="99"/>
+    <w:semiHidden/>
+    <w:unhideWhenUsed/>
+    <w:rsid w:val="00740D80"/>
+    <w:rPr>
+      <w:sz w:val="16"/>
+      <w:szCs w:val="16"/>
+    </w:rPr>
+  </w:style>
+  <w:style w:type="paragraph" w:styleId="BalloonText">
+    <w:name w:val="Balloon Text"/>
+    <w:basedOn w:val="Normal"/>
+    <w:link w:val="BalloonTextChar"/>
+    <w:uiPriority w:val="99"/>
+    <w:semiHidden/>
+    <w:unhideWhenUsed/>
+    <w:rsid w:val="00740D80"/>
+    <w:pPr>
+      <w:spacing w:after="0" w:line="240" w:lineRule="auto"/>
+    </w:pPr>
+    <w:rPr>
+      <w:rFonts w:ascii="Tahoma" w:hAnsi="Tahoma" w:cs="Tahoma"/>
+      <w:sz w:val="16"/>
+      <w:szCs w:val="16"/>
+    </w:rPr>
+  </w:style>
+  <w:style w:type="character" w:customStyle="1" w:styleId="BalloonTextChar">
+    <w:name w:val="Balloon Text Char"/>
+    <w:basedOn w:val="DefaultParagraphFont"/>
+    <w:link w:val="BalloonText"/>
+    <w:uiPriority w:val="99"/>
+    <w:semiHidden/>
+    <w:rsid w:val="00740D80"/>
+    <w:rPr>
+      <w:rFonts w:ascii="Tahoma" w:hAnsi="Tahoma" w:cs="Tahoma"/>
+      <w:sz w:val="16"/>
+      <w:szCs w:val="16"/>
     </w:rPr>
   </w:style>
 </w:styles>
@@ -558,6 +663,7 @@
   <w:style w:type="paragraph" w:default="1" w:styleId="Normal">
     <w:name w:val="Normal"/>
     <w:qFormat/>
+    <w:rsid w:val="00740D80"/>
   </w:style>
   <w:style w:type="character" w:default="1" w:styleId="DefaultParagraphFont">
     <w:name w:val="Default Paragraph Font"/>
@@ -601,6 +707,76 @@
     <w:rPr>
       <w:color w:val="0000FF"/>
       <w:u w:val="single"/>
+    </w:rPr>
+  </w:style>
+  <w:style w:type="paragraph" w:styleId="CommentText">
+    <w:name w:val="annotation text"/>
+    <w:basedOn w:val="Normal"/>
+    <w:link w:val="CommentTextChar"/>
+    <w:uiPriority w:val="99"/>
+    <w:semiHidden/>
+    <w:unhideWhenUsed/>
+    <w:rsid w:val="00740D80"/>
+    <w:pPr>
+      <w:spacing w:line="240" w:lineRule="auto"/>
+    </w:pPr>
+    <w:rPr>
+      <w:sz w:val="20"/>
+      <w:szCs w:val="20"/>
+    </w:rPr>
+  </w:style>
+  <w:style w:type="character" w:customStyle="1" w:styleId="CommentTextChar">
+    <w:name w:val="Comment Text Char"/>
+    <w:basedOn w:val="DefaultParagraphFont"/>
+    <w:link w:val="CommentText"/>
+    <w:uiPriority w:val="99"/>
+    <w:semiHidden/>
+    <w:rsid w:val="00740D80"/>
+    <w:rPr>
+      <w:sz w:val="20"/>
+      <w:szCs w:val="20"/>
+    </w:rPr>
+  </w:style>
+  <w:style w:type="character" w:styleId="CommentReference">
+    <w:name w:val="annotation reference"/>
+    <w:basedOn w:val="DefaultParagraphFont"/>
+    <w:uiPriority w:val="99"/>
+    <w:semiHidden/>
+    <w:unhideWhenUsed/>
+    <w:rsid w:val="00740D80"/>
+    <w:rPr>
+      <w:sz w:val="16"/>
+      <w:szCs w:val="16"/>
+    </w:rPr>
+  </w:style>
+  <w:style w:type="paragraph" w:styleId="BalloonText">
+    <w:name w:val="Balloon Text"/>
+    <w:basedOn w:val="Normal"/>
+    <w:link w:val="BalloonTextChar"/>
+    <w:uiPriority w:val="99"/>
+    <w:semiHidden/>
+    <w:unhideWhenUsed/>
+    <w:rsid w:val="00740D80"/>
+    <w:pPr>
+      <w:spacing w:after="0" w:line="240" w:lineRule="auto"/>
+    </w:pPr>
+    <w:rPr>
+      <w:rFonts w:ascii="Tahoma" w:hAnsi="Tahoma" w:cs="Tahoma"/>
+      <w:sz w:val="16"/>
+      <w:szCs w:val="16"/>
+    </w:rPr>
+  </w:style>
+  <w:style w:type="character" w:customStyle="1" w:styleId="BalloonTextChar">
+    <w:name w:val="Balloon Text Char"/>
+    <w:basedOn w:val="DefaultParagraphFont"/>
+    <w:link w:val="BalloonText"/>
+    <w:uiPriority w:val="99"/>
+    <w:semiHidden/>
+    <w:rsid w:val="00740D80"/>
+    <w:rPr>
+      <w:rFonts w:ascii="Tahoma" w:hAnsi="Tahoma" w:cs="Tahoma"/>
+      <w:sz w:val="16"/>
+      <w:szCs w:val="16"/>
     </w:rPr>
   </w:style>
 </w:styles>

</xml_diff>

<commit_message>
aner ike hvad der sker
</commit_message>
<xml_diff>
--- a/P2 start/Interessenterne sponsorer og medlemmer.docx
+++ b/P2 start/Interessenterne sponsorer og medlemmer.docx
@@ -58,7 +58,7 @@
           <w:lang w:val="da-DK"/>
         </w:rPr>
         <w:br/>
-        <w:t>Medlemmerne er en væsentlig interessent i dette projekt, da de er grunden til at danne en forening [1]. En forening består af en bestyrelse og foreningens medlemmer, hvor alle administrative og kommunikative opgaver i en forening indebærer verificering, dokumentering og håndtering af foreningens medlemmer. Her kan et stykke software der varetager disse opgaver være interessant for medlemmer og bestyrelse.</w:t>
+        <w:t>Medlemmerne er en væsentlig interessent i dette projekt, da de er grunden til at danne en forening [1]. En forening består af en bestyrelse, og foreningens medlemmer, hvor medlemmerne er grunden til at lave et stykke software, alle administrative opgaver, alle kommunikative opgaver og lignende bunder alt sammen ud i, at foreningens medlemmer skal verificeres, dokumenteres eller håndteres.</w:t>
       </w:r>
       <w:r>
         <w:rPr>
@@ -97,125 +97,91 @@
           <w:lang w:val="da-DK"/>
         </w:rPr>
         <w:br/>
-        <w:t>Data-indsamling:</w:t>
-      </w:r>
-      <w:r>
-        <w:rPr>
-          <w:rFonts w:ascii="Times New Roman" w:eastAsia="Times New Roman" w:hAnsi="Times New Roman" w:cs="Times New Roman"/>
-          <w:sz w:val="24"/>
-          <w:szCs w:val="24"/>
-          <w:lang w:val="da-DK"/>
-        </w:rPr>
-        <w:br/>
-        <w:t>For sponsorer kunne vi tage fat i en lokal forening, og interviewe deres sponsorers talsmænd. Af disse kunne f.eks. Aalborg Changs sponsorer nævnes: Spar Nord, SPORTMASTER, Peugeot Aalborg, Sigurd Müller, DANALGIN og flere.[2]</w:t>
-      </w:r>
-      <w:r>
-        <w:rPr>
-          <w:rFonts w:ascii="Times New Roman" w:eastAsia="Times New Roman" w:hAnsi="Times New Roman" w:cs="Times New Roman"/>
-          <w:sz w:val="24"/>
-          <w:szCs w:val="24"/>
-          <w:lang w:val="da-DK"/>
-        </w:rPr>
-        <w:br/>
-        <w:t>Disse skal kun interviewes hvis løsningen skal være et værktøj mellem foreninger og sponsoerer. I dette tilfælde kunne emner vi undersøgte være: Hvordan kommunikerer foreninger og sponsorer sammen i dag? Hvad indebærer samarbejdet? Hvilke administrative opgaver forbindes med dette samarbejde? Hvilke svagheder findes ved samarbejdet, som kan løses med software?</w:t>
-      </w:r>
-    </w:p>
-    <w:p>
-      <w:pPr>
-        <w:spacing w:after="0" w:line="240" w:lineRule="auto"/>
-        <w:rPr>
-          <w:rFonts w:ascii="Times New Roman" w:eastAsia="Times New Roman" w:hAnsi="Times New Roman" w:cs="Times New Roman"/>
-          <w:sz w:val="24"/>
-          <w:szCs w:val="24"/>
-          <w:lang w:val="da-DK"/>
-        </w:rPr>
-      </w:pPr>
-      <w:r>
-        <w:rPr>
-          <w:rFonts w:ascii="Times New Roman" w:eastAsia="Times New Roman" w:hAnsi="Times New Roman" w:cs="Times New Roman"/>
-          <w:sz w:val="24"/>
-          <w:szCs w:val="24"/>
-          <w:lang w:val="da-DK"/>
-        </w:rPr>
-        <w:br/>
-        <w:t>Kilder for medlemmer er blot at tage fat i en eller flere foreninger, og sende et (veltænkt og veludført) spørgeskema ud, som vi eventuelt kan tage med til en træningsgang i et par sportsklubber. Her skal vi tage fat i problemstillinger om booking, medlemskab, kontigentbetaling, hjemmesider, administrative opgaver som indkluderer medlemmer. Her kan spørgsmålene variere meget, alt efter hvad vi helst vil spørge dem om</w:t>
-      </w:r>
-      <w:bookmarkStart w:id="0" w:name="_GoBack"/>
-      <w:bookmarkEnd w:id="0"/>
-      <w:r>
-        <w:rPr>
-          <w:rFonts w:ascii="Times New Roman" w:eastAsia="Times New Roman" w:hAnsi="Times New Roman" w:cs="Times New Roman"/>
-          <w:sz w:val="24"/>
-          <w:szCs w:val="24"/>
-          <w:lang w:val="da-DK"/>
-        </w:rPr>
-        <w:t>.</w:t>
-      </w:r>
-    </w:p>
-    <w:p>
-      <w:pPr>
-        <w:rPr>
-          <w:lang w:val="da-DK"/>
-        </w:rPr>
-      </w:pPr>
-    </w:p>
-    <w:p>
-      <w:pPr>
-        <w:rPr>
-          <w:lang w:val="da-DK"/>
-        </w:rPr>
-      </w:pPr>
-      <w:r>
-        <w:rPr>
-          <w:rFonts w:ascii="Times New Roman" w:eastAsia="Times New Roman" w:hAnsi="Times New Roman" w:cs="Times New Roman"/>
-          <w:sz w:val="24"/>
-          <w:szCs w:val="24"/>
-          <w:lang w:val="da-DK"/>
-        </w:rPr>
         <w:t xml:space="preserve">[1] </w:t>
       </w:r>
       <w:hyperlink r:id="rId5" w:tgtFrame="_blank" w:history="1">
         <w:r>
           <w:rPr>
-            <w:rStyle w:val="Hyperlink"/>
             <w:rFonts w:ascii="Times New Roman" w:eastAsia="Times New Roman" w:hAnsi="Times New Roman" w:cs="Times New Roman"/>
+            <w:color w:val="0000FF"/>
             <w:sz w:val="24"/>
             <w:szCs w:val="24"/>
+            <w:u w:val="single"/>
             <w:lang w:val="da-DK"/>
           </w:rPr>
           <w:t>https://www.borger.dk/Sider/Foreninger.aspx</w:t>
         </w:r>
       </w:hyperlink>
+      <w:r>
+        <w:rPr>
+          <w:rFonts w:ascii="Times New Roman" w:eastAsia="Times New Roman" w:hAnsi="Times New Roman" w:cs="Times New Roman"/>
+          <w:sz w:val="24"/>
+          <w:szCs w:val="24"/>
+          <w:lang w:val="da-DK"/>
+        </w:rPr>
+        <w:br/>
+      </w:r>
+      <w:r>
+        <w:rPr>
+          <w:rFonts w:ascii="Times New Roman" w:eastAsia="Times New Roman" w:hAnsi="Times New Roman" w:cs="Times New Roman"/>
+          <w:sz w:val="24"/>
+          <w:szCs w:val="24"/>
+          <w:lang w:val="da-DK"/>
+        </w:rPr>
+        <w:br/>
+        <w:t>Data-indsamling:</w:t>
+      </w:r>
+      <w:r>
+        <w:rPr>
+          <w:rFonts w:ascii="Times New Roman" w:eastAsia="Times New Roman" w:hAnsi="Times New Roman" w:cs="Times New Roman"/>
+          <w:sz w:val="24"/>
+          <w:szCs w:val="24"/>
+          <w:lang w:val="da-DK"/>
+        </w:rPr>
+        <w:br/>
+        <w:t>For sponsorer kunne vi tage fat i en lokal forening, og interviewe deres sponsorers talsmænd. Af disse kunne f.eks. Aalborg Changs sponsorer nævnes: Spar Nord, SPORTMASTER, Peugeot Aalborg, Sigurd Müller, DANALGIN og flere.</w:t>
+      </w:r>
+      <w:r>
+        <w:rPr>
+          <w:rFonts w:ascii="Times New Roman" w:eastAsia="Times New Roman" w:hAnsi="Times New Roman" w:cs="Times New Roman"/>
+          <w:sz w:val="24"/>
+          <w:szCs w:val="24"/>
+          <w:lang w:val="da-DK"/>
+        </w:rPr>
+        <w:br/>
+        <w:t>Disse skal kun interviewes hvis løsningen skal være et værktøj mellem foreninger og sponsoerer. I dette tilfælde kunne emner vi undersøgte være: Hvordan kommunikerer foreninger og sponsorer sammen i dag? Hvad indebærer samarbejdet? Hvilke administrative opgaver forbindes med dette samarbejde? Hvilke svagheder findes ved samarbejdet, som kan løses med software?</w:t>
+      </w:r>
     </w:p>
     <w:p>
       <w:pPr>
-        <w:rPr>
+        <w:spacing w:after="0" w:line="240" w:lineRule="auto"/>
+        <w:rPr>
+          <w:rFonts w:ascii="Times New Roman" w:eastAsia="Times New Roman" w:hAnsi="Times New Roman" w:cs="Times New Roman"/>
+          <w:sz w:val="24"/>
+          <w:szCs w:val="24"/>
           <w:lang w:val="da-DK"/>
         </w:rPr>
       </w:pPr>
-      <w:r>
-        <w:rPr>
-          <w:lang w:val="da-DK"/>
-        </w:rPr>
-        <w:t xml:space="preserve">[2] </w:t>
-      </w:r>
-      <w:hyperlink r:id="rId6" w:history="1">
-        <w:r>
-          <w:rPr>
-            <w:rStyle w:val="Hyperlink"/>
-            <w:lang w:val="da-DK"/>
-          </w:rPr>
-          <w:t>http://www.aalborgchang.dk/</w:t>
-        </w:r>
-      </w:hyperlink>
-      <w:r>
-        <w:rPr>
-          <w:lang w:val="da-DK"/>
-        </w:rPr>
-        <w:t xml:space="preserve"> </w:t>
+      <w:bookmarkStart w:id="0" w:name="_GoBack"/>
+      <w:bookmarkEnd w:id="0"/>
+      <w:r>
+        <w:rPr>
+          <w:rFonts w:ascii="Times New Roman" w:eastAsia="Times New Roman" w:hAnsi="Times New Roman" w:cs="Times New Roman"/>
+          <w:sz w:val="24"/>
+          <w:szCs w:val="24"/>
+          <w:lang w:val="da-DK"/>
+        </w:rPr>
+        <w:br/>
+        <w:t>Kilder for medlemmer er blot at tage fat i en eller flere foreninger, og sende et (veltænkt og veludført) spørgeskema ud, som vi eventuelt kan tage med til en træningsgang i et par sportsklubber. Her skal vi tage fat i problemstillinger om booking, medlemskab, kontigentbetaling, hjemmesider, administrative opgaver som indkluderer medlemmer. Her kan spørgsmålene variere meget, alt efter hvad vi helst vil spørge dem om.</w:t>
       </w:r>
     </w:p>
-    <w:p/>
+    <w:p>
+      <w:pPr>
+        <w:rPr>
+          <w:lang w:val="da-DK"/>
+        </w:rPr>
+      </w:pPr>
+    </w:p>
     <w:sectPr>
       <w:pgSz w:w="12240" w:h="15840"/>
       <w:pgMar w:top="1440" w:right="1440" w:bottom="1440" w:left="1440" w:header="720" w:footer="720" w:gutter="0"/>
@@ -385,7 +351,6 @@
   <w:style w:type="paragraph" w:default="1" w:styleId="Normal">
     <w:name w:val="Normal"/>
     <w:qFormat/>
-    <w:rsid w:val="00740D80"/>
   </w:style>
   <w:style w:type="character" w:default="1" w:styleId="DefaultParagraphFont">
     <w:name w:val="Default Paragraph Font"/>
@@ -429,76 +394,6 @@
     <w:rPr>
       <w:color w:val="0000FF"/>
       <w:u w:val="single"/>
-    </w:rPr>
-  </w:style>
-  <w:style w:type="paragraph" w:styleId="CommentText">
-    <w:name w:val="annotation text"/>
-    <w:basedOn w:val="Normal"/>
-    <w:link w:val="CommentTextChar"/>
-    <w:uiPriority w:val="99"/>
-    <w:semiHidden/>
-    <w:unhideWhenUsed/>
-    <w:rsid w:val="00740D80"/>
-    <w:pPr>
-      <w:spacing w:line="240" w:lineRule="auto"/>
-    </w:pPr>
-    <w:rPr>
-      <w:sz w:val="20"/>
-      <w:szCs w:val="20"/>
-    </w:rPr>
-  </w:style>
-  <w:style w:type="character" w:customStyle="1" w:styleId="CommentTextChar">
-    <w:name w:val="Comment Text Char"/>
-    <w:basedOn w:val="DefaultParagraphFont"/>
-    <w:link w:val="CommentText"/>
-    <w:uiPriority w:val="99"/>
-    <w:semiHidden/>
-    <w:rsid w:val="00740D80"/>
-    <w:rPr>
-      <w:sz w:val="20"/>
-      <w:szCs w:val="20"/>
-    </w:rPr>
-  </w:style>
-  <w:style w:type="character" w:styleId="CommentReference">
-    <w:name w:val="annotation reference"/>
-    <w:basedOn w:val="DefaultParagraphFont"/>
-    <w:uiPriority w:val="99"/>
-    <w:semiHidden/>
-    <w:unhideWhenUsed/>
-    <w:rsid w:val="00740D80"/>
-    <w:rPr>
-      <w:sz w:val="16"/>
-      <w:szCs w:val="16"/>
-    </w:rPr>
-  </w:style>
-  <w:style w:type="paragraph" w:styleId="BalloonText">
-    <w:name w:val="Balloon Text"/>
-    <w:basedOn w:val="Normal"/>
-    <w:link w:val="BalloonTextChar"/>
-    <w:uiPriority w:val="99"/>
-    <w:semiHidden/>
-    <w:unhideWhenUsed/>
-    <w:rsid w:val="00740D80"/>
-    <w:pPr>
-      <w:spacing w:after="0" w:line="240" w:lineRule="auto"/>
-    </w:pPr>
-    <w:rPr>
-      <w:rFonts w:ascii="Tahoma" w:hAnsi="Tahoma" w:cs="Tahoma"/>
-      <w:sz w:val="16"/>
-      <w:szCs w:val="16"/>
-    </w:rPr>
-  </w:style>
-  <w:style w:type="character" w:customStyle="1" w:styleId="BalloonTextChar">
-    <w:name w:val="Balloon Text Char"/>
-    <w:basedOn w:val="DefaultParagraphFont"/>
-    <w:link w:val="BalloonText"/>
-    <w:uiPriority w:val="99"/>
-    <w:semiHidden/>
-    <w:rsid w:val="00740D80"/>
-    <w:rPr>
-      <w:rFonts w:ascii="Tahoma" w:hAnsi="Tahoma" w:cs="Tahoma"/>
-      <w:sz w:val="16"/>
-      <w:szCs w:val="16"/>
     </w:rPr>
   </w:style>
 </w:styles>
@@ -663,7 +558,6 @@
   <w:style w:type="paragraph" w:default="1" w:styleId="Normal">
     <w:name w:val="Normal"/>
     <w:qFormat/>
-    <w:rsid w:val="00740D80"/>
   </w:style>
   <w:style w:type="character" w:default="1" w:styleId="DefaultParagraphFont">
     <w:name w:val="Default Paragraph Font"/>
@@ -707,76 +601,6 @@
     <w:rPr>
       <w:color w:val="0000FF"/>
       <w:u w:val="single"/>
-    </w:rPr>
-  </w:style>
-  <w:style w:type="paragraph" w:styleId="CommentText">
-    <w:name w:val="annotation text"/>
-    <w:basedOn w:val="Normal"/>
-    <w:link w:val="CommentTextChar"/>
-    <w:uiPriority w:val="99"/>
-    <w:semiHidden/>
-    <w:unhideWhenUsed/>
-    <w:rsid w:val="00740D80"/>
-    <w:pPr>
-      <w:spacing w:line="240" w:lineRule="auto"/>
-    </w:pPr>
-    <w:rPr>
-      <w:sz w:val="20"/>
-      <w:szCs w:val="20"/>
-    </w:rPr>
-  </w:style>
-  <w:style w:type="character" w:customStyle="1" w:styleId="CommentTextChar">
-    <w:name w:val="Comment Text Char"/>
-    <w:basedOn w:val="DefaultParagraphFont"/>
-    <w:link w:val="CommentText"/>
-    <w:uiPriority w:val="99"/>
-    <w:semiHidden/>
-    <w:rsid w:val="00740D80"/>
-    <w:rPr>
-      <w:sz w:val="20"/>
-      <w:szCs w:val="20"/>
-    </w:rPr>
-  </w:style>
-  <w:style w:type="character" w:styleId="CommentReference">
-    <w:name w:val="annotation reference"/>
-    <w:basedOn w:val="DefaultParagraphFont"/>
-    <w:uiPriority w:val="99"/>
-    <w:semiHidden/>
-    <w:unhideWhenUsed/>
-    <w:rsid w:val="00740D80"/>
-    <w:rPr>
-      <w:sz w:val="16"/>
-      <w:szCs w:val="16"/>
-    </w:rPr>
-  </w:style>
-  <w:style w:type="paragraph" w:styleId="BalloonText">
-    <w:name w:val="Balloon Text"/>
-    <w:basedOn w:val="Normal"/>
-    <w:link w:val="BalloonTextChar"/>
-    <w:uiPriority w:val="99"/>
-    <w:semiHidden/>
-    <w:unhideWhenUsed/>
-    <w:rsid w:val="00740D80"/>
-    <w:pPr>
-      <w:spacing w:after="0" w:line="240" w:lineRule="auto"/>
-    </w:pPr>
-    <w:rPr>
-      <w:rFonts w:ascii="Tahoma" w:hAnsi="Tahoma" w:cs="Tahoma"/>
-      <w:sz w:val="16"/>
-      <w:szCs w:val="16"/>
-    </w:rPr>
-  </w:style>
-  <w:style w:type="character" w:customStyle="1" w:styleId="BalloonTextChar">
-    <w:name w:val="Balloon Text Char"/>
-    <w:basedOn w:val="DefaultParagraphFont"/>
-    <w:link w:val="BalloonText"/>
-    <w:uiPriority w:val="99"/>
-    <w:semiHidden/>
-    <w:rsid w:val="00740D80"/>
-    <w:rPr>
-      <w:rFonts w:ascii="Tahoma" w:hAnsi="Tahoma" w:cs="Tahoma"/>
-      <w:sz w:val="16"/>
-      <w:szCs w:val="16"/>
     </w:rPr>
   </w:style>
 </w:styles>

</xml_diff>